<commit_message>
Installed another new UI Automation Framework (Microsoft.Tests...) Added test to check that first move must be center stone. Added tests for PlayerNumberLabelConverter Updated Requirements doc
</commit_message>
<xml_diff>
--- a/Requirements Documentation/MainRequirements.docx
+++ b/Requirements Documentation/MainRequirements.docx
@@ -49,7 +49,23 @@
       </w:pPr>
       <w:r>
         <w:rPr/>
-        <w:t>Deadline: 10:00 Friday, 10/20/2017</w:t>
+        <w:t xml:space="preserve">Deadline: 10:00 </w:t>
+      </w:r>
+      <w:r>
+        <w:rPr/>
+        <w:t>Monday</w:t>
+      </w:r>
+      <w:r>
+        <w:rPr/>
+        <w:t>, 10/2</w:t>
+      </w:r>
+      <w:r>
+        <w:rPr/>
+        <w:t>3</w:t>
+      </w:r>
+      <w:r>
+        <w:rPr/>
+        <w:t>/2017</w:t>
       </w:r>
     </w:p>
     <w:p>
@@ -147,35 +163,7 @@
       </w:pPr>
       <w:r>
         <w:rPr/>
-        <w:t xml:space="preserve">Any </w:t>
-      </w:r>
-      <w:r>
-        <w:rPr/>
-        <w:t xml:space="preserve">row, column, or diagonal </w:t>
-      </w:r>
-      <w:r>
-        <w:rPr/>
-        <w:t>populated by a continuous, linear group</w:t>
-      </w:r>
-      <w:r>
-        <w:rPr/>
-        <w:t xml:space="preserve"> </w:t>
-      </w:r>
-      <w:r>
-        <w:rPr/>
-        <w:t xml:space="preserve">of two or more </w:t>
-      </w:r>
-      <w:r>
-        <w:rPr/>
-        <w:t xml:space="preserve">of one color’s </w:t>
-      </w:r>
-      <w:r>
-        <w:rPr/>
-        <w:t>adjacent</w:t>
-      </w:r>
-      <w:r>
-        <w:rPr/>
-        <w:t xml:space="preserve"> stones.</w:t>
+        <w:t>Any row, column, or diagonal populated by a continuous, linear group of two or more of one color’s adjacent stones.</w:t>
       </w:r>
     </w:p>
     <w:p>
@@ -217,19 +205,7 @@
       </w:pPr>
       <w:r>
         <w:rPr/>
-        <w:t>Any stones</w:t>
-      </w:r>
-      <w:r>
-        <w:rPr/>
-        <w:t xml:space="preserve"> of the opposing color, on the same line as one color’s stones, that are adjacent to </w:t>
-      </w:r>
-      <w:r>
-        <w:rPr/>
-        <w:t>one of</w:t>
-      </w:r>
-      <w:r>
-        <w:rPr/>
-        <w:t xml:space="preserve"> the stones that define that line.</w:t>
+        <w:t>Any stones of the opposing color, on the same line as one color’s stones, that are adjacent to one of the stones that define that line.</w:t>
       </w:r>
     </w:p>
     <w:p>
@@ -377,41 +353,21 @@
       </w:pPr>
       <w:r>
         <w:rPr/>
-        <w:t xml:space="preserve">Black always moves first; </w:t>
-      </w:r>
-      <w:r>
-        <w:rPr/>
-        <w:t>always on the center most intersection on the board.</w:t>
-      </w:r>
-    </w:p>
-    <w:p>
-      <w:pPr>
-        <w:pStyle w:val="Normal"/>
-        <w:numPr>
-          <w:ilvl w:val="1"/>
-          <w:numId w:val="1"/>
-        </w:numPr>
-        <w:rPr/>
-      </w:pPr>
-      <w:r>
-        <w:rPr/>
-        <w:t xml:space="preserve">Players take turns placing stones on the board’s intersections until a winner </w:t>
-      </w:r>
-      <w:r>
-        <w:rPr/>
-        <w:t>(</w:t>
-      </w:r>
-      <w:r>
-        <w:rPr/>
-        <w:t>or stalemate?</w:t>
-      </w:r>
-      <w:r>
-        <w:rPr/>
-        <w:t>)</w:t>
-      </w:r>
-      <w:r>
-        <w:rPr/>
-        <w:t xml:space="preserve"> is declared.</w:t>
+        <w:t>Black always moves first; always on the center most intersection on the board.</w:t>
+      </w:r>
+    </w:p>
+    <w:p>
+      <w:pPr>
+        <w:pStyle w:val="Normal"/>
+        <w:numPr>
+          <w:ilvl w:val="1"/>
+          <w:numId w:val="1"/>
+        </w:numPr>
+        <w:rPr/>
+      </w:pPr>
+      <w:r>
+        <w:rPr/>
+        <w:t>Players take turns placing stones on the board’s intersections until a winner (or stalemate?) is declared.</w:t>
       </w:r>
     </w:p>
     <w:p>
@@ -524,33 +480,21 @@
       </w:pPr>
       <w:r>
         <w:rPr/>
-        <w:t xml:space="preserve">The first move must be in the center-most space of the board. </w:t>
-      </w:r>
-      <w:r>
-        <w:rPr/>
-        <w:t>(Yes, this rule is redundant. Just here as a context-reminder.)</w:t>
-      </w:r>
-    </w:p>
-    <w:p>
-      <w:pPr>
-        <w:pStyle w:val="Normal"/>
-        <w:numPr>
-          <w:ilvl w:val="2"/>
-          <w:numId w:val="1"/>
-        </w:numPr>
-        <w:rPr/>
-      </w:pPr>
-      <w:r>
-        <w:rPr/>
-        <w:t>The player who took the first move’s second move must be at least three or more inter</w:t>
-      </w:r>
-      <w:r>
-        <w:rPr/>
-        <w:t>sec</w:t>
-      </w:r>
-      <w:r>
-        <w:rPr/>
-        <w:t>tions distant from their first stone.</w:t>
+        <w:t>The first move must be in the center-most space of the board. (Yes, this rule is redundant. Just here as a context-reminder.)</w:t>
+      </w:r>
+    </w:p>
+    <w:p>
+      <w:pPr>
+        <w:pStyle w:val="Normal"/>
+        <w:numPr>
+          <w:ilvl w:val="2"/>
+          <w:numId w:val="1"/>
+        </w:numPr>
+        <w:rPr/>
+      </w:pPr>
+      <w:r>
+        <w:rPr/>
+        <w:t>The player who took the first move’s second move must be at least three or more intersections distant from their first stone.</w:t>
       </w:r>
     </w:p>
     <w:p>
@@ -592,23 +536,7 @@
       </w:pPr>
       <w:r>
         <w:rPr/>
-        <w:t>Must announce</w:t>
-      </w:r>
-      <w:r>
-        <w:rPr/>
-        <w:t xml:space="preserve"> </w:t>
-      </w:r>
-      <w:r>
-        <w:rPr/>
-        <w:t>tria</w:t>
-      </w:r>
-      <w:r>
-        <w:rPr/>
-        <w:t xml:space="preserve"> </w:t>
-      </w:r>
-      <w:r>
-        <w:rPr/>
-        <w:t>and the player who made them.</w:t>
+        <w:t>Must announce tria and the player who made them.</w:t>
       </w:r>
     </w:p>
     <w:p>
@@ -665,6 +593,52 @@
       <w:r>
         <w:rPr/>
         <w:t>How to handle stalemates</w:t>
+      </w:r>
+    </w:p>
+    <w:p>
+      <w:pPr>
+        <w:pStyle w:val="Normal"/>
+        <w:rPr/>
+      </w:pPr>
+      <w:r>
+        <w:rPr/>
+        <w:t xml:space="preserve">Custom board size, </w:t>
+      </w:r>
+      <w:r>
+        <w:rPr/>
+        <w:t>9-39</w:t>
+      </w:r>
+      <w:r>
+        <w:rPr/>
+        <w:t xml:space="preserve"> inclusive, </w:t>
+      </w:r>
+      <w:r>
+        <w:rPr/>
+        <w:t>odd only</w:t>
+      </w:r>
+      <w:r>
+        <w:rPr/>
+        <w:t>, x&amp;y independent.</w:t>
+      </w:r>
+    </w:p>
+    <w:p>
+      <w:pPr>
+        <w:pStyle w:val="Normal"/>
+        <w:rPr/>
+      </w:pPr>
+      <w:r>
+        <w:rPr/>
+        <w:t>Save/load support</w:t>
+      </w:r>
+    </w:p>
+    <w:p>
+      <w:pPr>
+        <w:pStyle w:val="Normal"/>
+        <w:rPr/>
+      </w:pPr>
+      <w:r>
+        <w:rPr/>
+        <w:t>Turn timer, 20sec, auto switch player turn, no piece placed. Popup window notification. Restart timer on popup close.</w:t>
       </w:r>
     </w:p>
     <w:sectPr>
@@ -674,6 +648,7 @@
       <w:pgNumType w:fmt="decimal"/>
       <w:formProt w:val="false"/>
       <w:textDirection w:val="lrTb"/>
+      <w:docGrid w:type="default" w:linePitch="240" w:charSpace="4294961151"/>
     </w:sectPr>
   </w:body>
 </w:document>
@@ -934,15 +909,12 @@
     <w:rPrDefault>
       <w:rPr>
         <w:rFonts w:ascii="Liberation Serif" w:hAnsi="Liberation Serif" w:eastAsia="SimSun" w:cs="Arial Unicode MS"/>
-        <w:sz w:val="24"/>
         <w:szCs w:val="24"/>
         <w:lang w:val="en-US" w:eastAsia="zh-CN" w:bidi="hi-IN"/>
       </w:rPr>
     </w:rPrDefault>
     <w:pPrDefault>
-      <w:pPr>
-        <w:widowControl/>
-      </w:pPr>
+      <w:pPr/>
     </w:pPrDefault>
   </w:docDefaults>
   <w:style w:type="paragraph" w:styleId="Normal">
@@ -950,10 +922,12 @@
     <w:qFormat/>
     <w:pPr>
       <w:widowControl/>
+      <w:bidi w:val="0"/>
+      <w:jc w:val="left"/>
     </w:pPr>
     <w:rPr>
       <w:rFonts w:ascii="Liberation Serif" w:hAnsi="Liberation Serif" w:eastAsia="SimSun" w:cs="Arial Unicode MS"/>
-      <w:color w:val="auto"/>
+      <w:color w:val="00000A"/>
       <w:sz w:val="24"/>
       <w:szCs w:val="24"/>
       <w:lang w:val="en-US" w:eastAsia="zh-CN" w:bidi="hi-IN"/>
@@ -972,6 +946,69 @@
       <w:color w:val="000080"/>
       <w:u w:val="single"/>
       <w:lang w:val="zxx" w:eastAsia="zxx" w:bidi="zxx"/>
+    </w:rPr>
+  </w:style>
+  <w:style w:type="character" w:styleId="ListLabel1">
+    <w:name w:val="ListLabel 1"/>
+    <w:qFormat/>
+    <w:rPr>
+      <w:rFonts w:cs="OpenSymbol"/>
+    </w:rPr>
+  </w:style>
+  <w:style w:type="character" w:styleId="ListLabel2">
+    <w:name w:val="ListLabel 2"/>
+    <w:qFormat/>
+    <w:rPr>
+      <w:rFonts w:cs="OpenSymbol"/>
+    </w:rPr>
+  </w:style>
+  <w:style w:type="character" w:styleId="ListLabel3">
+    <w:name w:val="ListLabel 3"/>
+    <w:qFormat/>
+    <w:rPr>
+      <w:rFonts w:cs="OpenSymbol"/>
+    </w:rPr>
+  </w:style>
+  <w:style w:type="character" w:styleId="ListLabel4">
+    <w:name w:val="ListLabel 4"/>
+    <w:qFormat/>
+    <w:rPr>
+      <w:rFonts w:cs="OpenSymbol"/>
+    </w:rPr>
+  </w:style>
+  <w:style w:type="character" w:styleId="ListLabel5">
+    <w:name w:val="ListLabel 5"/>
+    <w:qFormat/>
+    <w:rPr>
+      <w:rFonts w:cs="OpenSymbol"/>
+    </w:rPr>
+  </w:style>
+  <w:style w:type="character" w:styleId="ListLabel6">
+    <w:name w:val="ListLabel 6"/>
+    <w:qFormat/>
+    <w:rPr>
+      <w:rFonts w:cs="OpenSymbol"/>
+    </w:rPr>
+  </w:style>
+  <w:style w:type="character" w:styleId="ListLabel7">
+    <w:name w:val="ListLabel 7"/>
+    <w:qFormat/>
+    <w:rPr>
+      <w:rFonts w:cs="OpenSymbol"/>
+    </w:rPr>
+  </w:style>
+  <w:style w:type="character" w:styleId="ListLabel8">
+    <w:name w:val="ListLabel 8"/>
+    <w:qFormat/>
+    <w:rPr>
+      <w:rFonts w:cs="OpenSymbol"/>
+    </w:rPr>
+  </w:style>
+  <w:style w:type="character" w:styleId="ListLabel9">
+    <w:name w:val="ListLabel 9"/>
+    <w:qFormat/>
+    <w:rPr>
+      <w:rFonts w:cs="OpenSymbol"/>
     </w:rPr>
   </w:style>
   <w:style w:type="paragraph" w:styleId="Heading">

</xml_diff>